<commit_message>
Change some things in the answers of the question from the PDF
</commit_message>
<xml_diff>
--- a/Kurve Internship Interview task answers.docx
+++ b/Kurve Internship Interview task answers.docx
@@ -15,30 +15,13 @@
           <w:b/>
           <w:bCs/>
         </w:rPr>
-        <w:t>What was F</w:t>
-      </w:r>
-      <w:r>
-        <w:rPr>
-          <w:b/>
-          <w:bCs/>
-        </w:rPr>
-        <w:t xml:space="preserve">amiliar </w:t>
+        <w:t xml:space="preserve">What was Familiar </w:t>
       </w:r>
       <w:r>
         <w:br/>
-        <w:t xml:space="preserve">Coming into this project, I already had </w:t>
-      </w:r>
-      <w:r>
-        <w:t>some previous</w:t>
-      </w:r>
-      <w:r>
-        <w:t xml:space="preserve"> experience working with Flutter for frontend development. I was comfortable building </w:t>
-      </w:r>
-      <w:r>
-        <w:t xml:space="preserve">the UI </w:t>
-      </w:r>
-      <w:r>
-        <w:t xml:space="preserve">on the client side. I also had experience with Python, though it had previously been used for data analysis, scripting, and backend logic in a non-web context. </w:t>
+      </w:r>
+      <w:r>
+        <w:t>The familiar parts of the stack were Flutter and Python, as I had previously used Flutter for frontend development and Python for scripting and data tasks. While I had not used Python for backend development before, I was comfortable with the language itself.</w:t>
       </w:r>
     </w:p>
     <w:p>
@@ -1129,7 +1112,6 @@
   <w:style w:type="character" w:default="1" w:styleId="DefaultParagraphFont">
     <w:name w:val="Default Paragraph Font"/>
     <w:uiPriority w:val="1"/>
-    <w:semiHidden/>
     <w:unhideWhenUsed/>
   </w:style>
   <w:style w:type="table" w:default="1" w:styleId="TableNormal">

</xml_diff>